<commit_message>
Small changes to final presentation
</commit_message>
<xml_diff>
--- a/presentations/20160128 Final presentation/Presentation_notes.docx
+++ b/presentations/20160128 Final presentation/Presentation_notes.docx
@@ -11,6 +11,8 @@
           <w:szCs w:val="30"/>
         </w:rPr>
       </w:pPr>
+      <w:bookmarkStart w:id="0" w:name="_GoBack"/>
+      <w:bookmarkEnd w:id="0"/>
       <w:r>
         <w:rPr>
           <w:b/>
@@ -40,30 +42,154 @@
       </w:r>
     </w:p>
     <w:p>
+      <w:r>
+        <w:t xml:space="preserve">„Will WebRTC change the world of communications?“ asked Jason Unrein of the large American telecommunication company AT&amp;T a few years ago. </w:t>
+      </w:r>
+    </w:p>
+    <w:p>
       <w:pPr>
         <w:rPr>
-          <w:sz w:val="24"/>
-          <w:szCs w:val="24"/>
+          <w:b/>
+          <w:sz w:val="24"/>
+          <w:szCs w:val="24"/>
+          <w:u w:val="single"/>
         </w:rPr>
       </w:pPr>
       <w:r>
         <w:rPr>
-          <w:sz w:val="24"/>
-          <w:szCs w:val="24"/>
-        </w:rPr>
-        <w:t>How many of you have used Skype or some other video chat application before?</w:t>
-      </w:r>
-      <w:r>
-        <w:rPr>
-          <w:sz w:val="24"/>
-          <w:szCs w:val="24"/>
-        </w:rPr>
-        <w:t xml:space="preserve"> Ok thanks, that’s pretty much all of you. Today, I’m going to show you a different type of technology for video chat, and it’s called WebRTC.</w:t>
+          <w:b/>
+          <w:sz w:val="24"/>
+          <w:szCs w:val="24"/>
+          <w:u w:val="single"/>
+        </w:rPr>
+        <w:t>WebRTC Introduction</w:t>
       </w:r>
     </w:p>
     <w:p>
       <w:pPr>
         <w:rPr>
+          <w:sz w:val="24"/>
+          <w:szCs w:val="24"/>
+        </w:rPr>
+      </w:pPr>
+      <w:r>
+        <w:rPr>
+          <w:sz w:val="24"/>
+          <w:szCs w:val="24"/>
+        </w:rPr>
+        <w:t>WebRTC stand</w:t>
+      </w:r>
+      <w:r>
+        <w:rPr>
+          <w:sz w:val="24"/>
+          <w:szCs w:val="24"/>
+        </w:rPr>
+        <w:t>s</w:t>
+      </w:r>
+      <w:r>
+        <w:rPr>
+          <w:sz w:val="24"/>
+          <w:szCs w:val="24"/>
+        </w:rPr>
+        <w:t xml:space="preserve"> for Web Real-Time Communication. It enables you to communicate with others via voice calling, video chat or even P2P file sharing – directly</w:t>
+      </w:r>
+      <w:r>
+        <w:rPr>
+          <w:sz w:val="24"/>
+          <w:szCs w:val="24"/>
+        </w:rPr>
+        <w:t xml:space="preserve"> in</w:t>
+      </w:r>
+      <w:r>
+        <w:rPr>
+          <w:sz w:val="24"/>
+          <w:szCs w:val="24"/>
+        </w:rPr>
+        <w:t xml:space="preserve"> a</w:t>
+      </w:r>
+      <w:r>
+        <w:rPr>
+          <w:sz w:val="24"/>
+          <w:szCs w:val="24"/>
+        </w:rPr>
+        <w:t xml:space="preserve"> web browser.</w:t>
+      </w:r>
+    </w:p>
+    <w:p>
+      <w:pPr>
+        <w:rPr>
+          <w:sz w:val="24"/>
+          <w:szCs w:val="24"/>
+        </w:rPr>
+      </w:pPr>
+      <w:r>
+        <w:rPr>
+          <w:sz w:val="24"/>
+          <w:szCs w:val="24"/>
+        </w:rPr>
+        <w:t>Now, you might be asking yourself: „That sounds great, but I already have Skype for that</w:t>
+      </w:r>
+      <w:r>
+        <w:rPr>
+          <w:sz w:val="24"/>
+          <w:szCs w:val="24"/>
+        </w:rPr>
+        <w:t>, and it works</w:t>
+      </w:r>
+      <w:r>
+        <w:rPr>
+          <w:sz w:val="24"/>
+          <w:szCs w:val="24"/>
+        </w:rPr>
+        <w:t>. Why would I need</w:t>
+      </w:r>
+      <w:r>
+        <w:rPr>
+          <w:sz w:val="24"/>
+          <w:szCs w:val="24"/>
+        </w:rPr>
+        <w:t xml:space="preserve"> anything else</w:t>
+      </w:r>
+      <w:r>
+        <w:rPr>
+          <w:sz w:val="24"/>
+          <w:szCs w:val="24"/>
+        </w:rPr>
+        <w:t>?“ Well, then you’re absolutely right, because Skype an</w:t>
+      </w:r>
+      <w:r>
+        <w:rPr>
+          <w:sz w:val="24"/>
+          <w:szCs w:val="24"/>
+        </w:rPr>
+        <w:t>d</w:t>
+      </w:r>
+      <w:r>
+        <w:rPr>
+          <w:sz w:val="24"/>
+          <w:szCs w:val="24"/>
+        </w:rPr>
+        <w:t xml:space="preserve"> many other applications do excactly that.</w:t>
+      </w:r>
+    </w:p>
+    <w:p>
+      <w:pPr>
+        <w:rPr>
+          <w:sz w:val="24"/>
+          <w:szCs w:val="24"/>
+        </w:rPr>
+      </w:pPr>
+      <w:r>
+        <w:rPr>
+          <w:sz w:val="24"/>
+          <w:szCs w:val="24"/>
+        </w:rPr>
+        <w:t>But as you will see, WebRTC has a few really amazing unique features.</w:t>
+      </w:r>
+    </w:p>
+    <w:p>
+      <w:pPr>
+        <w:rPr>
           <w:b/>
           <w:sz w:val="24"/>
           <w:szCs w:val="24"/>
@@ -77,7 +203,7 @@
           <w:szCs w:val="24"/>
           <w:u w:val="single"/>
         </w:rPr>
-        <w:t>WebRTC Introduction</w:t>
+        <w:t>WebRTC call setup</w:t>
       </w:r>
     </w:p>
     <w:p>
@@ -92,35 +218,49 @@
           <w:sz w:val="24"/>
           <w:szCs w:val="24"/>
         </w:rPr>
-        <w:t>WebRTC stand</w:t>
-      </w:r>
-      <w:r>
-        <w:rPr>
-          <w:sz w:val="24"/>
-          <w:szCs w:val="24"/>
-        </w:rPr>
-        <w:t>s</w:t>
-      </w:r>
-      <w:r>
-        <w:rPr>
-          <w:sz w:val="24"/>
-          <w:szCs w:val="24"/>
-        </w:rPr>
-        <w:t xml:space="preserve"> for Web Real-Time Communication. It enables you to communicate with others via voice calling, video chat or even P2P file sharing – directly through</w:t>
-      </w:r>
-      <w:r>
-        <w:rPr>
-          <w:sz w:val="24"/>
-          <w:szCs w:val="24"/>
-        </w:rPr>
-        <w:t xml:space="preserve"> a</w:t>
-      </w:r>
-      <w:r>
-        <w:rPr>
-          <w:sz w:val="24"/>
-          <w:szCs w:val="24"/>
-        </w:rPr>
-        <w:t xml:space="preserve"> web browser.</w:t>
+        <w:t>Let’s take a look at what happens when you communicate with someone over a traditional chat application.</w:t>
+      </w:r>
+      <w:r>
+        <w:rPr>
+          <w:sz w:val="24"/>
+          <w:szCs w:val="24"/>
+        </w:rPr>
+        <w:t xml:space="preserve"> We</w:t>
+      </w:r>
+      <w:r>
+        <w:rPr>
+          <w:sz w:val="24"/>
+          <w:szCs w:val="24"/>
+        </w:rPr>
+        <w:t xml:space="preserve"> have two people, and on</w:t>
+      </w:r>
+      <w:r>
+        <w:rPr>
+          <w:sz w:val="24"/>
+          <w:szCs w:val="24"/>
+        </w:rPr>
+        <w:t>e person calls the other, who accepts the call</w:t>
+      </w:r>
+      <w:r>
+        <w:rPr>
+          <w:sz w:val="24"/>
+          <w:szCs w:val="24"/>
+        </w:rPr>
+        <w:t>. Now they are connected,</w:t>
+      </w:r>
+      <w:r>
+        <w:rPr>
+          <w:sz w:val="24"/>
+          <w:szCs w:val="24"/>
+        </w:rPr>
+        <w:t xml:space="preserve"> and</w:t>
+      </w:r>
+      <w:r>
+        <w:rPr>
+          <w:sz w:val="24"/>
+          <w:szCs w:val="24"/>
+        </w:rPr>
+        <w:t xml:space="preserve"> all data traffic goes over the web server.</w:t>
       </w:r>
     </w:p>
     <w:p>
@@ -135,179 +275,45 @@
           <w:sz w:val="24"/>
           <w:szCs w:val="24"/>
         </w:rPr>
-        <w:t>Now, you might be asking yourself: „That sounds great, but I already have Skype for that</w:t>
-      </w:r>
-      <w:r>
-        <w:rPr>
-          <w:sz w:val="24"/>
-          <w:szCs w:val="24"/>
-        </w:rPr>
-        <w:t>, and it works</w:t>
-      </w:r>
-      <w:r>
-        <w:rPr>
-          <w:sz w:val="24"/>
-          <w:szCs w:val="24"/>
-        </w:rPr>
-        <w:t>. Why would I need</w:t>
-      </w:r>
-      <w:r>
-        <w:rPr>
-          <w:sz w:val="24"/>
-          <w:szCs w:val="24"/>
-        </w:rPr>
-        <w:t xml:space="preserve"> anything else</w:t>
-      </w:r>
-      <w:r>
-        <w:rPr>
-          <w:sz w:val="24"/>
-          <w:szCs w:val="24"/>
-        </w:rPr>
-        <w:t>?“ Well, then you’re absolutely right, because Skype an</w:t>
-      </w:r>
-      <w:r>
-        <w:rPr>
-          <w:sz w:val="24"/>
-          <w:szCs w:val="24"/>
-        </w:rPr>
-        <w:t>d</w:t>
-      </w:r>
-      <w:r>
-        <w:rPr>
-          <w:sz w:val="24"/>
-          <w:szCs w:val="24"/>
-        </w:rPr>
-        <w:t xml:space="preserve"> many other applications do excactly that.</w:t>
-      </w:r>
-    </w:p>
-    <w:p>
-      <w:pPr>
-        <w:rPr>
-          <w:sz w:val="24"/>
-          <w:szCs w:val="24"/>
-        </w:rPr>
-      </w:pPr>
-      <w:r>
-        <w:rPr>
-          <w:sz w:val="24"/>
-          <w:szCs w:val="24"/>
-        </w:rPr>
-        <w:t>But as you will see, WebRTC has a few really amazing unique features.</w:t>
-      </w:r>
-    </w:p>
-    <w:p>
-      <w:pPr>
+        <w:t xml:space="preserve">And this is where WebRTC really stands out. With WebRTC, you only need a web server to set </w:t>
+      </w:r>
+      <w:r>
+        <w:rPr>
+          <w:sz w:val="24"/>
+          <w:szCs w:val="24"/>
+        </w:rPr>
+        <w:t xml:space="preserve">up </w:t>
+      </w:r>
+      <w:r>
+        <w:rPr>
+          <w:sz w:val="24"/>
+          <w:szCs w:val="24"/>
+        </w:rPr>
+        <w:t xml:space="preserve">a connection. Afterwards, all data goes directly from </w:t>
+      </w:r>
+      <w:r>
+        <w:rPr>
+          <w:sz w:val="24"/>
+          <w:szCs w:val="24"/>
+        </w:rPr>
+        <w:t>one user to another, without a</w:t>
+      </w:r>
+      <w:r>
+        <w:rPr>
+          <w:sz w:val="24"/>
+          <w:szCs w:val="24"/>
+        </w:rPr>
+        <w:t xml:space="preserve"> server involved. This is called peer-to-peer.</w:t>
+      </w:r>
+    </w:p>
+    <w:p>
+      <w:r>
         <w:rPr>
           <w:b/>
           <w:sz w:val="24"/>
           <w:szCs w:val="24"/>
           <w:u w:val="single"/>
         </w:rPr>
-      </w:pPr>
-      <w:r>
-        <w:rPr>
-          <w:b/>
-          <w:sz w:val="24"/>
-          <w:szCs w:val="24"/>
-          <w:u w:val="single"/>
-        </w:rPr>
-        <w:t>WebRTC call setup</w:t>
-      </w:r>
-    </w:p>
-    <w:p>
-      <w:pPr>
-        <w:rPr>
-          <w:sz w:val="24"/>
-          <w:szCs w:val="24"/>
-        </w:rPr>
-      </w:pPr>
-      <w:r>
-        <w:rPr>
-          <w:sz w:val="24"/>
-          <w:szCs w:val="24"/>
-        </w:rPr>
-        <w:t>Let’s take a look at what happens when you communicate with someone over a traditional chat application.</w:t>
-      </w:r>
-      <w:r>
-        <w:rPr>
-          <w:sz w:val="24"/>
-          <w:szCs w:val="24"/>
-        </w:rPr>
-        <w:t xml:space="preserve"> We</w:t>
-      </w:r>
-      <w:r>
-        <w:rPr>
-          <w:sz w:val="24"/>
-          <w:szCs w:val="24"/>
-        </w:rPr>
-        <w:t xml:space="preserve"> have two people, and on</w:t>
-      </w:r>
-      <w:r>
-        <w:rPr>
-          <w:sz w:val="24"/>
-          <w:szCs w:val="24"/>
-        </w:rPr>
-        <w:t>e person calls the other, who accepts the call</w:t>
-      </w:r>
-      <w:r>
-        <w:rPr>
-          <w:sz w:val="24"/>
-          <w:szCs w:val="24"/>
-        </w:rPr>
-        <w:t>. Now they are connected,</w:t>
-      </w:r>
-      <w:r>
-        <w:rPr>
-          <w:sz w:val="24"/>
-          <w:szCs w:val="24"/>
-        </w:rPr>
-        <w:t xml:space="preserve"> and</w:t>
-      </w:r>
-      <w:r>
-        <w:rPr>
-          <w:sz w:val="24"/>
-          <w:szCs w:val="24"/>
-        </w:rPr>
-        <w:t xml:space="preserve"> all data traffic goes over the web server.</w:t>
-      </w:r>
-    </w:p>
-    <w:p>
-      <w:pPr>
-        <w:rPr>
-          <w:sz w:val="24"/>
-          <w:szCs w:val="24"/>
-        </w:rPr>
-      </w:pPr>
-      <w:r>
-        <w:rPr>
-          <w:sz w:val="24"/>
-          <w:szCs w:val="24"/>
-        </w:rPr>
-        <w:t xml:space="preserve">And this is where WebRTC really stands out. With WebRTC, you only need a web server to set a connection up. Afterwards, all data goes directly from </w:t>
-      </w:r>
-      <w:r>
-        <w:rPr>
-          <w:sz w:val="24"/>
-          <w:szCs w:val="24"/>
-        </w:rPr>
-        <w:t>one user to another, without a</w:t>
-      </w:r>
-      <w:r>
-        <w:rPr>
-          <w:sz w:val="24"/>
-          <w:szCs w:val="24"/>
-        </w:rPr>
-        <w:t xml:space="preserve"> server involved. This is called peer-to-peer.</w:t>
-      </w:r>
-    </w:p>
-    <w:p>
-      <w:r>
-        <w:rPr>
-          <w:b/>
-          <w:sz w:val="24"/>
-          <w:szCs w:val="24"/>
-          <w:u w:val="single"/>
-        </w:rPr>
         <w:t>WebRTC + / -</w:t>
       </w:r>
     </w:p>
@@ -322,7 +328,19 @@
         <w:t xml:space="preserve">: There is significantly less network latency, because peers are connected directly, over the shortest possible network path. </w:t>
       </w:r>
       <w:r>
-        <w:t>But what I think the most amazing feature of WebRTC is that it can be used directly from a web browser, without any plugins necessary. What this means is that with one HTML page and some JavaScript knowledge, all of you could start developing your own video chat application today.</w:t>
+        <w:t xml:space="preserve">But what I think the most amazing feature of WebRTC is that it can be used directly </w:t>
+      </w:r>
+      <w:r>
+        <w:t>in</w:t>
+      </w:r>
+      <w:r>
+        <w:t xml:space="preserve"> a web browser, without any plugins necessary. What this means is that with one HTML page and some JavaScript knowledge, all of you could start developing your own video chat application today</w:t>
+      </w:r>
+      <w:r>
+        <w:t>, without any knowledge about telecommunication technology</w:t>
+      </w:r>
+      <w:r>
+        <w:t>.</w:t>
       </w:r>
       <w:r>
         <w:t xml:space="preserve"> All you need is to call the right API functions, and you’re good to go.</w:t>
@@ -422,19 +440,34 @@
       <w:r>
         <w:t>Now we can pause the video and help him by drawing some things on the video</w:t>
       </w:r>
-    </w:p>
-    <w:p>
-      <w:r>
+      <w:r>
+        <w:t>.</w:t>
+      </w:r>
+    </w:p>
+    <w:p>
+      <w:pPr>
         <w:rPr>
           <w:b/>
           <w:u w:val="single"/>
         </w:rPr>
+      </w:pPr>
+      <w:r>
+        <w:rPr>
+          <w:b/>
+          <w:u w:val="single"/>
+        </w:rPr>
         <w:t>Closing</w:t>
       </w:r>
     </w:p>
     <w:p>
       <w:r>
-        <w:t>Just for a quick recap, WebRTC can be used for free through web browsers and anyone can develop telecommunication applications for it. You can try it yourselves, there’s some great demos on the internet, and I promise you you’ll first your first own application running within one or two hours.</w:t>
+        <w:t>So, will WebRTC change the world of communication? Personally, I think it definitely will. Probably not immediately, but it offers so many advantages that eventually many companies will decide to use it, as more and more browsers implement it. With this new technology, companies have the possibility to communicate with possible customers</w:t>
+      </w:r>
+      <w:r>
+        <w:t xml:space="preserve"> in</w:t>
+      </w:r>
+      <w:r>
+        <w:t xml:space="preserve"> a web browser, without needing to install any additional software. I think this offers fantastic opportunities not only in terms of remote collaboration, but also for many other fields, like the e-commerce industry.</w:t>
       </w:r>
     </w:p>
     <w:p>
@@ -445,19 +478,13 @@
         <w:t xml:space="preserve">I want to thank you for your attention, if you are interested in this topic, </w:t>
       </w:r>
       <w:r>
-        <w:t xml:space="preserve">all the source code is publicly available on </w:t>
-      </w:r>
-      <w:r>
-        <w:t xml:space="preserve">my </w:t>
-      </w:r>
-      <w:r>
-        <w:t>Github</w:t>
-      </w:r>
-      <w:r>
-        <w:t xml:space="preserve"> account</w:t>
-      </w:r>
-      <w:r>
-        <w:t xml:space="preserve"> and </w:t>
+        <w:t>all the source code is publicly available on Github</w:t>
+      </w:r>
+      <w:r>
+        <w:t xml:space="preserve"> </w:t>
+      </w:r>
+      <w:r>
+        <w:t xml:space="preserve">and </w:t>
       </w:r>
       <w:r>
         <w:t xml:space="preserve">you can come talk to me </w:t>
@@ -475,7 +502,7 @@
         <w:t xml:space="preserve"> and, of course, </w:t>
       </w:r>
       <w:r>
-        <w:t xml:space="preserve">and now </w:t>
+        <w:t xml:space="preserve">and </w:t>
       </w:r>
       <w:r>
         <w:t xml:space="preserve">I’m more than happy to answer </w:t>
@@ -484,10 +511,14 @@
         <w:t xml:space="preserve">all </w:t>
       </w:r>
       <w:r>
-        <w:t>your questions. Thank you.</w:t>
-      </w:r>
-      <w:bookmarkStart w:id="0" w:name="_GoBack"/>
-      <w:bookmarkEnd w:id="0"/>
+        <w:t>your questions</w:t>
+      </w:r>
+      <w:r>
+        <w:t xml:space="preserve"> now</w:t>
+      </w:r>
+      <w:r>
+        <w:t>. Thank you.</w:t>
+      </w:r>
     </w:p>
     <w:sectPr>
       <w:pgSz w:w="11906" w:h="16838"/>
@@ -662,7 +693,6 @@
   <w:style w:type="character" w:default="1" w:styleId="Absatz-Standardschriftart">
     <w:name w:val="Default Paragraph Font"/>
     <w:uiPriority w:val="1"/>
-    <w:semiHidden/>
     <w:unhideWhenUsed/>
   </w:style>
   <w:style w:type="table" w:default="1" w:styleId="NormaleTabelle">
@@ -852,7 +882,6 @@
   <w:style w:type="character" w:default="1" w:styleId="Absatz-Standardschriftart">
     <w:name w:val="Default Paragraph Font"/>
     <w:uiPriority w:val="1"/>
-    <w:semiHidden/>
     <w:unhideWhenUsed/>
   </w:style>
   <w:style w:type="table" w:default="1" w:styleId="NormaleTabelle">

</xml_diff>

<commit_message>
Preparation for final presentation
</commit_message>
<xml_diff>
--- a/presentations/20160128 Final presentation/Presentation_notes.docx
+++ b/presentations/20160128 Final presentation/Presentation_notes.docx
@@ -11,8 +11,6 @@
           <w:szCs w:val="30"/>
         </w:rPr>
       </w:pPr>
-      <w:bookmarkStart w:id="0" w:name="_GoBack"/>
-      <w:bookmarkEnd w:id="0"/>
       <w:r>
         <w:rPr>
           <w:b/>
@@ -43,12 +41,143 @@
     </w:p>
     <w:p>
       <w:r>
-        <w:t xml:space="preserve">„Will WebRTC change the world of communications?“ asked Jason Unrein of the large American telecommunication company AT&amp;T a few years ago. </w:t>
+        <w:t>„Will WebRTC change the world of communications?“ asked Jason Unrein of the large American telecommunication company AT&amp;T a</w:t>
+      </w:r>
+      <w:r>
+        <w:t xml:space="preserve"> couple of</w:t>
+      </w:r>
+      <w:r>
+        <w:t xml:space="preserve"> years ago. </w:t>
+      </w:r>
+      <w:r>
+        <w:t>But first, what is WebRTC?</w:t>
       </w:r>
     </w:p>
     <w:p>
       <w:pPr>
         <w:rPr>
+          <w:sz w:val="24"/>
+          <w:szCs w:val="24"/>
+        </w:rPr>
+      </w:pPr>
+      <w:r>
+        <w:rPr>
+          <w:sz w:val="24"/>
+          <w:szCs w:val="24"/>
+        </w:rPr>
+        <w:t>WebRTC stand</w:t>
+      </w:r>
+      <w:r>
+        <w:rPr>
+          <w:sz w:val="24"/>
+          <w:szCs w:val="24"/>
+        </w:rPr>
+        <w:t>s</w:t>
+      </w:r>
+      <w:r>
+        <w:rPr>
+          <w:sz w:val="24"/>
+          <w:szCs w:val="24"/>
+        </w:rPr>
+        <w:t xml:space="preserve"> for Web Real-Time Communication. It enables you to communicate with others via voice calling, vide</w:t>
+      </w:r>
+      <w:r>
+        <w:rPr>
+          <w:sz w:val="24"/>
+          <w:szCs w:val="24"/>
+        </w:rPr>
+        <w:t>o chat or even P2P file sharing.</w:t>
+      </w:r>
+    </w:p>
+    <w:p>
+      <w:pPr>
+        <w:rPr>
+          <w:sz w:val="24"/>
+          <w:szCs w:val="24"/>
+        </w:rPr>
+      </w:pPr>
+      <w:r>
+        <w:rPr>
+          <w:sz w:val="24"/>
+          <w:szCs w:val="24"/>
+        </w:rPr>
+        <w:t>Now, you might be asking yourself: „That sounds great, but I already have Skype for that. Why would I need</w:t>
+      </w:r>
+      <w:r>
+        <w:rPr>
+          <w:sz w:val="24"/>
+          <w:szCs w:val="24"/>
+        </w:rPr>
+        <w:t xml:space="preserve"> anything else</w:t>
+      </w:r>
+      <w:r>
+        <w:rPr>
+          <w:sz w:val="24"/>
+          <w:szCs w:val="24"/>
+        </w:rPr>
+        <w:t>?“ Well, then you’re absolutely right, because Skype an</w:t>
+      </w:r>
+      <w:r>
+        <w:rPr>
+          <w:sz w:val="24"/>
+          <w:szCs w:val="24"/>
+        </w:rPr>
+        <w:t>d</w:t>
+      </w:r>
+      <w:r>
+        <w:rPr>
+          <w:sz w:val="24"/>
+          <w:szCs w:val="24"/>
+        </w:rPr>
+        <w:t xml:space="preserve"> many other applications</w:t>
+      </w:r>
+      <w:r>
+        <w:rPr>
+          <w:sz w:val="24"/>
+          <w:szCs w:val="24"/>
+        </w:rPr>
+        <w:t xml:space="preserve"> already</w:t>
+      </w:r>
+      <w:r>
+        <w:rPr>
+          <w:sz w:val="24"/>
+          <w:szCs w:val="24"/>
+        </w:rPr>
+        <w:t xml:space="preserve"> do excactly that.</w:t>
+      </w:r>
+    </w:p>
+    <w:p>
+      <w:pPr>
+        <w:rPr>
+          <w:sz w:val="24"/>
+          <w:szCs w:val="24"/>
+        </w:rPr>
+      </w:pPr>
+      <w:r>
+        <w:rPr>
+          <w:sz w:val="24"/>
+          <w:szCs w:val="24"/>
+        </w:rPr>
+        <w:t xml:space="preserve">But as you will see, WebRTC </w:t>
+      </w:r>
+      <w:r>
+        <w:rPr>
+          <w:sz w:val="24"/>
+          <w:szCs w:val="24"/>
+        </w:rPr>
+        <w:t xml:space="preserve">offers </w:t>
+      </w:r>
+      <w:r>
+        <w:rPr>
+          <w:sz w:val="24"/>
+          <w:szCs w:val="24"/>
+        </w:rPr>
+        <w:t>a few really amazing unique features.</w:t>
+      </w:r>
+    </w:p>
+    <w:p>
+      <w:pPr>
+        <w:rPr>
           <w:b/>
           <w:sz w:val="24"/>
           <w:szCs w:val="24"/>
@@ -62,7 +191,7 @@
           <w:szCs w:val="24"/>
           <w:u w:val="single"/>
         </w:rPr>
-        <w:t>WebRTC Introduction</w:t>
+        <w:t>WebRTC call setup</w:t>
       </w:r>
     </w:p>
     <w:p>
@@ -77,296 +206,214 @@
           <w:sz w:val="24"/>
           <w:szCs w:val="24"/>
         </w:rPr>
-        <w:t>WebRTC stand</w:t>
-      </w:r>
-      <w:r>
-        <w:rPr>
-          <w:sz w:val="24"/>
-          <w:szCs w:val="24"/>
-        </w:rPr>
+        <w:t>Let’s take a look at what happens when you communicate with someone over a traditional chat application.</w:t>
+      </w:r>
+      <w:r>
+        <w:rPr>
+          <w:sz w:val="24"/>
+          <w:szCs w:val="24"/>
+        </w:rPr>
+        <w:t xml:space="preserve"> We</w:t>
+      </w:r>
+      <w:r>
+        <w:rPr>
+          <w:sz w:val="24"/>
+          <w:szCs w:val="24"/>
+        </w:rPr>
+        <w:t xml:space="preserve"> have two people, and on</w:t>
+      </w:r>
+      <w:r>
+        <w:rPr>
+          <w:sz w:val="24"/>
+          <w:szCs w:val="24"/>
+        </w:rPr>
+        <w:t>e person calls the other</w:t>
+      </w:r>
+      <w:r>
+        <w:rPr>
+          <w:sz w:val="24"/>
+          <w:szCs w:val="24"/>
+        </w:rPr>
+        <w:t xml:space="preserve">. </w:t>
+      </w:r>
+      <w:r>
+        <w:rPr>
+          <w:sz w:val="24"/>
+          <w:szCs w:val="24"/>
+        </w:rPr>
+        <w:t>When they are connected together,</w:t>
+      </w:r>
+      <w:r>
+        <w:rPr>
+          <w:sz w:val="24"/>
+          <w:szCs w:val="24"/>
+        </w:rPr>
+        <w:t xml:space="preserve"> all data traffic goes over</w:t>
+      </w:r>
+      <w:r>
+        <w:rPr>
+          <w:sz w:val="24"/>
+          <w:szCs w:val="24"/>
+        </w:rPr>
+        <w:t>a server on the internet</w:t>
+      </w:r>
+      <w:r>
+        <w:rPr>
+          <w:sz w:val="24"/>
+          <w:szCs w:val="24"/>
+        </w:rPr>
+        <w:t>.</w:t>
+      </w:r>
+    </w:p>
+    <w:p>
+      <w:pPr>
+        <w:rPr>
+          <w:sz w:val="24"/>
+          <w:szCs w:val="24"/>
+        </w:rPr>
+      </w:pPr>
+      <w:r>
+        <w:rPr>
+          <w:sz w:val="24"/>
+          <w:szCs w:val="24"/>
+        </w:rPr>
+        <w:t>And this is where WebRTC really stands out. With WebRTC, you only need a web server to set a connection</w:t>
+      </w:r>
+      <w:r>
+        <w:rPr>
+          <w:sz w:val="24"/>
+          <w:szCs w:val="24"/>
+        </w:rPr>
+        <w:t xml:space="preserve"> up</w:t>
+      </w:r>
+      <w:r>
+        <w:rPr>
+          <w:sz w:val="24"/>
+          <w:szCs w:val="24"/>
+        </w:rPr>
+        <w:t xml:space="preserve">. Afterwards, all data goes directly from </w:t>
+      </w:r>
+      <w:r>
+        <w:rPr>
+          <w:sz w:val="24"/>
+          <w:szCs w:val="24"/>
+        </w:rPr>
+        <w:t>one user to another, without a</w:t>
+      </w:r>
+      <w:r>
+        <w:rPr>
+          <w:sz w:val="24"/>
+          <w:szCs w:val="24"/>
+        </w:rPr>
+        <w:t xml:space="preserve"> server involved. This is called peer-to-peer.</w:t>
+      </w:r>
+    </w:p>
+    <w:p>
+      <w:r>
+        <w:rPr>
+          <w:b/>
+          <w:sz w:val="24"/>
+          <w:szCs w:val="24"/>
+          <w:u w:val="single"/>
+        </w:rPr>
+        <w:t>WebRTC + / -</w:t>
+      </w:r>
+    </w:p>
+    <w:p>
+      <w:r>
+        <w:t>This</w:t>
+      </w:r>
+      <w:r>
+        <w:t xml:space="preserve"> offers many advantages</w:t>
+      </w:r>
+      <w:r>
+        <w:t xml:space="preserve">: There is significantly less network latency, because peers are connected directly, over the shortest </w:t>
+      </w:r>
+      <w:r>
+        <w:t>available</w:t>
+      </w:r>
+      <w:r>
+        <w:t xml:space="preserve"> network path. </w:t>
+      </w:r>
+      <w:r>
+        <w:t xml:space="preserve">But what I think the most amazing feature of WebRTC is that it can be used directly </w:t>
+      </w:r>
+      <w:r>
+        <w:t>in</w:t>
+      </w:r>
+      <w:r>
+        <w:t xml:space="preserve"> a web browser, without any</w:t>
+      </w:r>
+      <w:r>
+        <w:t xml:space="preserve"> additional</w:t>
+      </w:r>
+      <w:r>
+        <w:t xml:space="preserve"> plugins. </w:t>
+      </w:r>
+      <w:r>
+        <w:t>What this means is that with a small web server</w:t>
+      </w:r>
+      <w:r>
+        <w:t xml:space="preserve"> and some JavaScript knowledge, all of you could start developing your own video chat application today</w:t>
+      </w:r>
+      <w:r>
+        <w:t xml:space="preserve">, without </w:t>
+      </w:r>
+      <w:r>
+        <w:t xml:space="preserve">knowing anything </w:t>
+      </w:r>
+      <w:r>
+        <w:t>about telecommunication technology</w:t>
+      </w:r>
+      <w:r>
+        <w:t>.</w:t>
+      </w:r>
+      <w:r>
+        <w:t xml:space="preserve"> </w:t>
+      </w:r>
+    </w:p>
+    <w:p>
+      <w:r>
+        <w:t xml:space="preserve">Of course, WebRTC is not </w:t>
+      </w:r>
+      <w:r>
+        <w:t>perfect,</w:t>
+      </w:r>
+      <w:r>
+        <w:t xml:space="preserve"> it also has some downsides</w:t>
+      </w:r>
+      <w:r>
+        <w:t>: It is still in development, which means that some API function</w:t>
+      </w:r>
+      <w:r>
         <w:t>s</w:t>
       </w:r>
       <w:r>
-        <w:rPr>
-          <w:sz w:val="24"/>
-          <w:szCs w:val="24"/>
-        </w:rPr>
-        <w:t xml:space="preserve"> for Web Real-Time Communication. It enables you to communicate with others via voice calling, video chat or even P2P file sharing – directly</w:t>
-      </w:r>
-      <w:r>
-        <w:rPr>
-          <w:sz w:val="24"/>
-          <w:szCs w:val="24"/>
-        </w:rPr>
-        <w:t xml:space="preserve"> in</w:t>
-      </w:r>
-      <w:r>
-        <w:rPr>
-          <w:sz w:val="24"/>
-          <w:szCs w:val="24"/>
-        </w:rPr>
-        <w:t xml:space="preserve"> a</w:t>
-      </w:r>
-      <w:r>
-        <w:rPr>
-          <w:sz w:val="24"/>
-          <w:szCs w:val="24"/>
-        </w:rPr>
-        <w:t xml:space="preserve"> web browser.</w:t>
-      </w:r>
-    </w:p>
-    <w:p>
-      <w:pPr>
-        <w:rPr>
-          <w:sz w:val="24"/>
-          <w:szCs w:val="24"/>
-        </w:rPr>
-      </w:pPr>
-      <w:r>
-        <w:rPr>
-          <w:sz w:val="24"/>
-          <w:szCs w:val="24"/>
-        </w:rPr>
-        <w:t>Now, you might be asking yourself: „That sounds great, but I already have Skype for that</w:t>
-      </w:r>
-      <w:r>
-        <w:rPr>
-          <w:sz w:val="24"/>
-          <w:szCs w:val="24"/>
-        </w:rPr>
-        <w:t>, and it works</w:t>
-      </w:r>
-      <w:r>
-        <w:rPr>
-          <w:sz w:val="24"/>
-          <w:szCs w:val="24"/>
-        </w:rPr>
-        <w:t>. Why would I need</w:t>
-      </w:r>
-      <w:r>
-        <w:rPr>
-          <w:sz w:val="24"/>
-          <w:szCs w:val="24"/>
-        </w:rPr>
-        <w:t xml:space="preserve"> anything else</w:t>
-      </w:r>
-      <w:r>
-        <w:rPr>
-          <w:sz w:val="24"/>
-          <w:szCs w:val="24"/>
-        </w:rPr>
-        <w:t>?“ Well, then you’re absolutely right, because Skype an</w:t>
-      </w:r>
-      <w:r>
-        <w:rPr>
-          <w:sz w:val="24"/>
-          <w:szCs w:val="24"/>
-        </w:rPr>
-        <w:t>d</w:t>
-      </w:r>
-      <w:r>
-        <w:rPr>
-          <w:sz w:val="24"/>
-          <w:szCs w:val="24"/>
-        </w:rPr>
-        <w:t xml:space="preserve"> many other applications do excactly that.</w:t>
-      </w:r>
-    </w:p>
-    <w:p>
-      <w:pPr>
-        <w:rPr>
-          <w:sz w:val="24"/>
-          <w:szCs w:val="24"/>
-        </w:rPr>
-      </w:pPr>
-      <w:r>
-        <w:rPr>
-          <w:sz w:val="24"/>
-          <w:szCs w:val="24"/>
-        </w:rPr>
-        <w:t>But as you will see, WebRTC has a few really amazing unique features.</w:t>
-      </w:r>
-    </w:p>
-    <w:p>
-      <w:pPr>
-        <w:rPr>
-          <w:b/>
-          <w:sz w:val="24"/>
-          <w:szCs w:val="24"/>
-          <w:u w:val="single"/>
-        </w:rPr>
-      </w:pPr>
-      <w:r>
-        <w:rPr>
-          <w:b/>
-          <w:sz w:val="24"/>
-          <w:szCs w:val="24"/>
-          <w:u w:val="single"/>
-        </w:rPr>
-        <w:t>WebRTC call setup</w:t>
-      </w:r>
-    </w:p>
-    <w:p>
-      <w:pPr>
-        <w:rPr>
-          <w:sz w:val="24"/>
-          <w:szCs w:val="24"/>
-        </w:rPr>
-      </w:pPr>
-      <w:r>
-        <w:rPr>
-          <w:sz w:val="24"/>
-          <w:szCs w:val="24"/>
-        </w:rPr>
-        <w:t>Let’s take a look at what happens when you communicate with someone over a traditional chat application.</w:t>
-      </w:r>
-      <w:r>
-        <w:rPr>
-          <w:sz w:val="24"/>
-          <w:szCs w:val="24"/>
-        </w:rPr>
-        <w:t xml:space="preserve"> We</w:t>
-      </w:r>
-      <w:r>
-        <w:rPr>
-          <w:sz w:val="24"/>
-          <w:szCs w:val="24"/>
-        </w:rPr>
-        <w:t xml:space="preserve"> have two people, and on</w:t>
-      </w:r>
-      <w:r>
-        <w:rPr>
-          <w:sz w:val="24"/>
-          <w:szCs w:val="24"/>
-        </w:rPr>
-        <w:t>e person calls the other, who accepts the call</w:t>
-      </w:r>
-      <w:r>
-        <w:rPr>
-          <w:sz w:val="24"/>
-          <w:szCs w:val="24"/>
-        </w:rPr>
-        <w:t>. Now they are connected,</w:t>
-      </w:r>
-      <w:r>
-        <w:rPr>
-          <w:sz w:val="24"/>
-          <w:szCs w:val="24"/>
-        </w:rPr>
-        <w:t xml:space="preserve"> and</w:t>
-      </w:r>
-      <w:r>
-        <w:rPr>
-          <w:sz w:val="24"/>
-          <w:szCs w:val="24"/>
-        </w:rPr>
-        <w:t xml:space="preserve"> all data traffic goes over the web server.</w:t>
-      </w:r>
-    </w:p>
-    <w:p>
-      <w:pPr>
-        <w:rPr>
-          <w:sz w:val="24"/>
-          <w:szCs w:val="24"/>
-        </w:rPr>
-      </w:pPr>
-      <w:r>
-        <w:rPr>
-          <w:sz w:val="24"/>
-          <w:szCs w:val="24"/>
-        </w:rPr>
-        <w:t xml:space="preserve">And this is where WebRTC really stands out. With WebRTC, you only need a web server to set </w:t>
-      </w:r>
-      <w:r>
-        <w:rPr>
-          <w:sz w:val="24"/>
-          <w:szCs w:val="24"/>
-        </w:rPr>
-        <w:t xml:space="preserve">up </w:t>
-      </w:r>
-      <w:r>
-        <w:rPr>
-          <w:sz w:val="24"/>
-          <w:szCs w:val="24"/>
-        </w:rPr>
-        <w:t xml:space="preserve">a connection. Afterwards, all data goes directly from </w:t>
-      </w:r>
-      <w:r>
-        <w:rPr>
-          <w:sz w:val="24"/>
-          <w:szCs w:val="24"/>
-        </w:rPr>
-        <w:t>one user to another, without a</w:t>
-      </w:r>
-      <w:r>
-        <w:rPr>
-          <w:sz w:val="24"/>
-          <w:szCs w:val="24"/>
-        </w:rPr>
-        <w:t xml:space="preserve"> server involved. This is called peer-to-peer.</w:t>
-      </w:r>
-    </w:p>
-    <w:p>
-      <w:r>
-        <w:rPr>
-          <w:b/>
-          <w:sz w:val="24"/>
-          <w:szCs w:val="24"/>
-          <w:u w:val="single"/>
-        </w:rPr>
-        <w:t>WebRTC + / -</w:t>
-      </w:r>
-    </w:p>
-    <w:p>
-      <w:r>
-        <w:t>This</w:t>
-      </w:r>
-      <w:r>
-        <w:t xml:space="preserve"> offers many advantages</w:t>
-      </w:r>
-      <w:r>
-        <w:t xml:space="preserve">: There is significantly less network latency, because peers are connected directly, over the shortest possible network path. </w:t>
-      </w:r>
-      <w:r>
-        <w:t xml:space="preserve">But what I think the most amazing feature of WebRTC is that it can be used directly </w:t>
-      </w:r>
-      <w:r>
-        <w:t>in</w:t>
-      </w:r>
-      <w:r>
-        <w:t xml:space="preserve"> a web browser, without any plugins necessary. What this means is that with one HTML page and some JavaScript knowledge, all of you could start developing your own video chat application today</w:t>
-      </w:r>
-      <w:r>
-        <w:t>, without any knowledge about telecommunication technology</w:t>
+        <w:t xml:space="preserve"> might change in the future. </w:t>
+      </w:r>
+      <w:r>
+        <w:t xml:space="preserve">And </w:t>
+      </w:r>
+      <w:r>
+        <w:t xml:space="preserve">the </w:t>
+      </w:r>
+      <w:r>
+        <w:t xml:space="preserve">probably biggest disadvantage </w:t>
+      </w:r>
+      <w:r>
+        <w:t xml:space="preserve">right now </w:t>
+      </w:r>
+      <w:r>
+        <w:t>is browser compatibility. WebRTC works great in Google Chrome and Firefox, pretty ok in Opera, a little bit in Microsoft Edge and not at all in Safari. Unfortunately, the folks at App</w:t>
+      </w:r>
+      <w:r>
+        <w:t>le are currently not interested in WebRTC</w:t>
+      </w:r>
+      <w:r>
+        <w:t xml:space="preserve"> at all</w:t>
       </w:r>
       <w:r>
         <w:t>.</w:t>
-      </w:r>
-      <w:r>
-        <w:t xml:space="preserve"> All you need is to call the right API functions, and you’re good to go.</w:t>
-      </w:r>
-    </w:p>
-    <w:p>
-      <w:r>
-        <w:t>Of course, WebRTC is not a perfect technology, there are some downsides to it: It is still in development, which means that some API function</w:t>
-      </w:r>
-      <w:r>
-        <w:t>s</w:t>
-      </w:r>
-      <w:r>
-        <w:t xml:space="preserve"> might change in the future. </w:t>
-      </w:r>
-      <w:r>
-        <w:t xml:space="preserve">And </w:t>
-      </w:r>
-      <w:r>
-        <w:t xml:space="preserve">the </w:t>
-      </w:r>
-      <w:r>
-        <w:t>probably biggest disadvantage is browser compatibility. WebRTC works great in Google Chrome and Firefox, pretty ok in Opera, a little bit in Microsoft Edge and not at all in Safari. Unfortunately, the folks at App</w:t>
-      </w:r>
-      <w:r>
-        <w:t>le are currently not interested in WebRTC.</w:t>
       </w:r>
     </w:p>
     <w:p>
@@ -394,26 +441,32 @@
     </w:p>
     <w:p>
       <w:r>
+        <w:t xml:space="preserve">A common problem in large factories is that machines are eventually going to fail. </w:t>
+      </w:r>
+      <w:r>
+        <w:t xml:space="preserve">Remote support applications offer a very convenient and quick method to fix such problems. The factory worker can </w:t>
+      </w:r>
+      <w:r>
         <w:lastRenderedPageBreak/>
-        <w:t xml:space="preserve">A common problem in large factories is that machines are eventually going to fail. And as you all </w:t>
-      </w:r>
-      <w:r>
-        <w:t xml:space="preserve">of </w:t>
-      </w:r>
-      <w:r>
-        <w:t xml:space="preserve">know, if there’s no production, there’s nothing to sell, which is why it is so important that repairs can be conducted as quickly as possible. </w:t>
-      </w:r>
-      <w:r>
-        <w:t>But the problem is, the workers might not know how to fix the problem, because the machine was built by someone else, probably another company.</w:t>
-      </w:r>
-      <w:r>
-        <w:t xml:space="preserve"> Now, in the past this meant that </w:t>
-      </w:r>
-      <w:r>
-        <w:t>the workers either had flip through a manual with several hundred pages, or an expert had to come look at the problem on site, although the problem might just be really small and could be solved very quickly. This is where remote support applications can really help: The worker can call an expert directly over, say, a tablet. The expert can be located thousands of miles away and</w:t>
-      </w:r>
-      <w:r>
-        <w:t xml:space="preserve"> he can still assist the worker as if he were standing right next to him and guide him towards the solution.</w:t>
+        <w:t xml:space="preserve">call an expert directly over, say, his tablet and share his camera feed with him. </w:t>
+      </w:r>
+      <w:r>
+        <w:t>The expert</w:t>
+      </w:r>
+      <w:r>
+        <w:t>, who</w:t>
+      </w:r>
+      <w:r>
+        <w:t xml:space="preserve"> can be located thousands of miles away</w:t>
+      </w:r>
+      <w:r>
+        <w:t>, can</w:t>
+      </w:r>
+      <w:r>
+        <w:t xml:space="preserve"> assist the worker as if he were standing right next to him and</w:t>
+      </w:r>
+      <w:r>
+        <w:t xml:space="preserve"> guide him towards the solution by drawing helping indicators on the worker’s screen. This means that the workers do not have to flip through manuals with several hundred pages themselves and there is no need that somebody physically visits the factory to fix the problem. </w:t>
       </w:r>
     </w:p>
     <w:p>
@@ -427,10 +480,10 @@
     </w:p>
     <w:p>
       <w:r>
-        <w:t>And how he can do that I’m going to show you myself now, because</w:t>
-      </w:r>
-      <w:r>
-        <w:t xml:space="preserve"> it’s demo time. </w:t>
+        <w:t>And how he can do that I’m going to show you myself now</w:t>
+      </w:r>
+      <w:r>
+        <w:t xml:space="preserve">. </w:t>
       </w:r>
       <w:r>
         <w:t>What you can see here is the web page of the application I developed. It’s running on a simple node.js server that handles http rquests and WebSocket connections.</w:t>
@@ -461,13 +514,75 @@
     </w:p>
     <w:p>
       <w:r>
-        <w:t>So, will WebRTC change the world of communication? Personally, I think it definitely will. Probably not immediately, but it offers so many advantages that eventually many companies will decide to use it, as more and more browsers implement it. With this new technology, companies have the possibility to communicate with possible customers</w:t>
-      </w:r>
-      <w:r>
-        <w:t xml:space="preserve"> in</w:t>
-      </w:r>
-      <w:r>
-        <w:t xml:space="preserve"> a web browser, without needing to install any additional software. I think this offers fantastic opportunities not only in terms of remote collaboration, but also for many other fields, like the e-commerce industry.</w:t>
+        <w:t>So, will WebRTC change the world of communication</w:t>
+      </w:r>
+      <w:r>
+        <w:t>s</w:t>
+      </w:r>
+      <w:r>
+        <w:t xml:space="preserve">? Personally, I think it will. Probably not immediately, but it offers so </w:t>
+      </w:r>
+      <w:r>
+        <w:t xml:space="preserve">many great features </w:t>
+      </w:r>
+      <w:r>
+        <w:t xml:space="preserve">that </w:t>
+      </w:r>
+      <w:r>
+        <w:t>more and more companies will decide to use it</w:t>
+      </w:r>
+      <w:r>
+        <w:t xml:space="preserve">. </w:t>
+      </w:r>
+      <w:r>
+        <w:t xml:space="preserve">I think </w:t>
+      </w:r>
+      <w:r>
+        <w:t>it</w:t>
+      </w:r>
+      <w:r>
+        <w:t xml:space="preserve"> offers fantastic opportunities not only in terms of remote collaboration, but also for many other fields, like the e-commerce industry.</w:t>
+      </w:r>
+      <w:r>
+        <w:t xml:space="preserve"> </w:t>
+      </w:r>
+      <w:r>
+        <w:t>Suddenly</w:t>
+      </w:r>
+      <w:r>
+        <w:t xml:space="preserve">, companies have the possibility to </w:t>
+      </w:r>
+      <w:r>
+        <w:t xml:space="preserve">talk to </w:t>
+      </w:r>
+      <w:r>
+        <w:t>potential</w:t>
+      </w:r>
+      <w:r>
+        <w:t xml:space="preserve"> customers</w:t>
+      </w:r>
+      <w:r>
+        <w:t xml:space="preserve"> </w:t>
+      </w:r>
+      <w:r>
+        <w:t xml:space="preserve">face to face </w:t>
+      </w:r>
+      <w:r>
+        <w:t xml:space="preserve">directly </w:t>
+      </w:r>
+      <w:r>
+        <w:t xml:space="preserve">on their web page </w:t>
+      </w:r>
+      <w:r>
+        <w:t>in</w:t>
+      </w:r>
+      <w:r>
+        <w:t xml:space="preserve"> the </w:t>
+      </w:r>
+      <w:bookmarkStart w:id="0" w:name="_GoBack"/>
+      <w:bookmarkEnd w:id="0"/>
+      <w:r>
+        <w:t>browser.</w:t>
       </w:r>
     </w:p>
     <w:p>
@@ -478,7 +593,13 @@
         <w:t xml:space="preserve">I want to thank you for your attention, if you are interested in this topic, </w:t>
       </w:r>
       <w:r>
-        <w:t>all the source code is publicly available on Github</w:t>
+        <w:t xml:space="preserve">all the source code </w:t>
+      </w:r>
+      <w:r>
+        <w:t xml:space="preserve">of this application </w:t>
+      </w:r>
+      <w:r>
+        <w:t>is publicly available on Github</w:t>
       </w:r>
       <w:r>
         <w:t xml:space="preserve"> </w:t>
@@ -505,7 +626,13 @@
         <w:t xml:space="preserve">and </w:t>
       </w:r>
       <w:r>
-        <w:t xml:space="preserve">I’m more than happy to answer </w:t>
+        <w:t>I’m more tha</w:t>
+      </w:r>
+      <w:r>
+        <w:t>x</w:t>
+      </w:r>
+      <w:r>
+        <w:t xml:space="preserve">n happy to answer </w:t>
       </w:r>
       <w:r>
         <w:t xml:space="preserve">all </w:t>
@@ -518,6 +645,9 @@
       </w:r>
       <w:r>
         <w:t>. Thank you.</w:t>
+      </w:r>
+      <w:r>
+        <w:t xml:space="preserve"> </w:t>
       </w:r>
     </w:p>
     <w:sectPr>
@@ -693,6 +823,7 @@
   <w:style w:type="character" w:default="1" w:styleId="Absatz-Standardschriftart">
     <w:name w:val="Default Paragraph Font"/>
     <w:uiPriority w:val="1"/>
+    <w:semiHidden/>
     <w:unhideWhenUsed/>
   </w:style>
   <w:style w:type="table" w:default="1" w:styleId="NormaleTabelle">
@@ -882,6 +1013,7 @@
   <w:style w:type="character" w:default="1" w:styleId="Absatz-Standardschriftart">
     <w:name w:val="Default Paragraph Font"/>
     <w:uiPriority w:val="1"/>
+    <w:semiHidden/>
     <w:unhideWhenUsed/>
   </w:style>
   <w:style w:type="table" w:default="1" w:styleId="NormaleTabelle">

</xml_diff>

<commit_message>
Added research result matrix to thesis
</commit_message>
<xml_diff>
--- a/presentations/20160128 Final presentation/Presentation_notes.docx
+++ b/presentations/20160128 Final presentation/Presentation_notes.docx
@@ -351,7 +351,13 @@
         <w:t xml:space="preserve"> plugins. </w:t>
       </w:r>
       <w:r>
-        <w:t>What this means is that with a small web server</w:t>
+        <w:t xml:space="preserve">What this means is that with a </w:t>
+      </w:r>
+      <w:r>
+        <w:t>simple</w:t>
+      </w:r>
+      <w:r>
+        <w:t xml:space="preserve"> web server</w:t>
       </w:r>
       <w:r>
         <w:t xml:space="preserve"> and some JavaScript knowledge, all of you could start developing your own video chat application today</w:t>
@@ -404,7 +410,25 @@
         <w:t xml:space="preserve">right now </w:t>
       </w:r>
       <w:r>
-        <w:t>is browser compatibility. WebRTC works great in Google Chrome and Firefox, pretty ok in Opera, a little bit in Microsoft Edge and not at all in Safari. Unfortunately, the folks at App</w:t>
+        <w:t>is browser compatibility. WebRTC works</w:t>
+      </w:r>
+      <w:r>
+        <w:t xml:space="preserve"> great</w:t>
+      </w:r>
+      <w:r>
+        <w:t xml:space="preserve"> in Google Chrome and Firefox, pretty ok in Opera, a little bit</w:t>
+      </w:r>
+      <w:r>
+        <w:t>, surprisingly,</w:t>
+      </w:r>
+      <w:r>
+        <w:t xml:space="preserve"> in Microsoft Edge </w:t>
+      </w:r>
+      <w:r>
+        <w:t xml:space="preserve">but </w:t>
+      </w:r>
+      <w:r>
+        <w:t>not at all in Safari. Unfortunately, the folks at App</w:t>
       </w:r>
       <w:r>
         <w:t>le are currently not interested in WebRTC</w:t>
@@ -430,13 +454,25 @@
         <w:t>What I want</w:t>
       </w:r>
       <w:r>
-        <w:t xml:space="preserve"> to show is that WebRTC can be used for really helpful applications and that’s why I built a remote support application.</w:t>
+        <w:t xml:space="preserve"> to show</w:t>
+      </w:r>
+      <w:r>
+        <w:t xml:space="preserve"> you</w:t>
+      </w:r>
+      <w:r>
+        <w:t xml:space="preserve"> is that WebRTC can be used for really helpful applications and that’s why I built a remote support application.</w:t>
       </w:r>
       <w:r>
         <w:t xml:space="preserve"> For those of you who</w:t>
       </w:r>
       <w:r>
-        <w:t xml:space="preserve"> are not familiar with this concept, I’m going to briefly show it works.</w:t>
+        <w:t xml:space="preserve"> are not familiar with this concept, I’m going to briefly show</w:t>
+      </w:r>
+      <w:r>
+        <w:t xml:space="preserve"> how</w:t>
+      </w:r>
+      <w:r>
+        <w:t xml:space="preserve"> it works.</w:t>
       </w:r>
     </w:p>
     <w:p>
@@ -448,25 +484,7 @@
       </w:r>
       <w:r>
         <w:lastRenderedPageBreak/>
-        <w:t xml:space="preserve">call an expert directly over, say, his tablet and share his camera feed with him. </w:t>
-      </w:r>
-      <w:r>
-        <w:t>The expert</w:t>
-      </w:r>
-      <w:r>
-        <w:t>, who</w:t>
-      </w:r>
-      <w:r>
-        <w:t xml:space="preserve"> can be located thousands of miles away</w:t>
-      </w:r>
-      <w:r>
-        <w:t>, can</w:t>
-      </w:r>
-      <w:r>
-        <w:t xml:space="preserve"> assist the worker as if he were standing right next to him and</w:t>
-      </w:r>
-      <w:r>
-        <w:t xml:space="preserve"> guide him towards the solution by drawing helping indicators on the worker’s screen. This means that the workers do not have to flip through manuals with several hundred pages themselves and there is no need that somebody physically visits the factory to fix the problem. </w:t>
+        <w:t xml:space="preserve">call an expert directly over, say, his tablet and share his camera feed with him. The expert, who can be located thousands of miles away, can assist the worker as if he were standing right next to him and guide him towards the solution by drawing helping indicators on the worker’s screen. This means that the workers do not have to flip through manuals with several hundred pages themselves and there is no need that somebody physically visits the factory to fix the problem. </w:t>
       </w:r>
     </w:p>
     <w:p>
@@ -529,7 +547,10 @@
         <w:t xml:space="preserve">that </w:t>
       </w:r>
       <w:r>
-        <w:t>more and more companies will decide to use it</w:t>
+        <w:t xml:space="preserve">more and more companies will decide to use </w:t>
+      </w:r>
+      <w:r>
+        <w:t>it in the future</w:t>
       </w:r>
       <w:r>
         <w:t xml:space="preserve">. </w:t>
@@ -541,114 +562,111 @@
         <w:t>it</w:t>
       </w:r>
       <w:r>
-        <w:t xml:space="preserve"> offers fantastic opportunities not only in terms of remote collaboration, but also for many other fields, like the e-commerce industry.</w:t>
+        <w:t xml:space="preserve"> offers fantastic opportunities not only in terms of remote collaboration, but also for many other fields, like the e-commerce industry. </w:t>
+      </w:r>
+      <w:r>
+        <w:t>Suddenly</w:t>
+      </w:r>
+      <w:r>
+        <w:t xml:space="preserve">, companies have the possibility to </w:t>
+      </w:r>
+      <w:r>
+        <w:t xml:space="preserve">talk to </w:t>
+      </w:r>
+      <w:r>
+        <w:t>potential</w:t>
+      </w:r>
+      <w:r>
+        <w:t xml:space="preserve"> customers</w:t>
       </w:r>
       <w:r>
         <w:t xml:space="preserve"> </w:t>
       </w:r>
       <w:r>
-        <w:t>Suddenly</w:t>
-      </w:r>
-      <w:r>
-        <w:t xml:space="preserve">, companies have the possibility to </w:t>
-      </w:r>
-      <w:r>
-        <w:t xml:space="preserve">talk to </w:t>
-      </w:r>
-      <w:r>
-        <w:t>potential</w:t>
-      </w:r>
-      <w:r>
-        <w:t xml:space="preserve"> customers</w:t>
+        <w:t xml:space="preserve">face to face </w:t>
+      </w:r>
+      <w:r>
+        <w:t xml:space="preserve">directly </w:t>
+      </w:r>
+      <w:r>
+        <w:t xml:space="preserve">on their web page </w:t>
+      </w:r>
+      <w:r>
+        <w:t>in</w:t>
+      </w:r>
+      <w:r>
+        <w:t xml:space="preserve"> the </w:t>
+      </w:r>
+      <w:r>
+        <w:t>browser.</w:t>
+      </w:r>
+    </w:p>
+    <w:p>
+      <w:r>
+        <w:t xml:space="preserve">Now, </w:t>
+      </w:r>
+      <w:r>
+        <w:t xml:space="preserve">I want to thank you for your attention, if you are interested in this topic, </w:t>
+      </w:r>
+      <w:r>
+        <w:t xml:space="preserve">all the source code </w:t>
+      </w:r>
+      <w:r>
+        <w:t xml:space="preserve">of this application </w:t>
+      </w:r>
+      <w:r>
+        <w:t>is publicly available on Github</w:t>
       </w:r>
       <w:r>
         <w:t xml:space="preserve"> </w:t>
       </w:r>
       <w:r>
-        <w:t xml:space="preserve">face to face </w:t>
-      </w:r>
-      <w:r>
-        <w:t xml:space="preserve">directly </w:t>
-      </w:r>
-      <w:r>
-        <w:t xml:space="preserve">on their web page </w:t>
-      </w:r>
-      <w:r>
-        <w:t>in</w:t>
-      </w:r>
-      <w:r>
-        <w:t xml:space="preserve"> the </w:t>
+        <w:t xml:space="preserve">and </w:t>
+      </w:r>
+      <w:r>
+        <w:t xml:space="preserve">feel free to </w:t>
+      </w:r>
+      <w:r>
+        <w:t xml:space="preserve">talk to me </w:t>
+      </w:r>
+      <w:r>
+        <w:t xml:space="preserve">about it </w:t>
+      </w:r>
+      <w:r>
+        <w:t>anytime</w:t>
+      </w:r>
+      <w:r>
+        <w:t xml:space="preserve"> you want</w:t>
+      </w:r>
+      <w:r>
+        <w:t xml:space="preserve"> and, of course, </w:t>
+      </w:r>
+      <w:r>
+        <w:t xml:space="preserve">and </w:t>
+      </w:r>
+      <w:r>
+        <w:t>I’m more tha</w:t>
+      </w:r>
+      <w:r>
+        <w:t>x</w:t>
+      </w:r>
+      <w:r>
+        <w:t xml:space="preserve">n happy to answer </w:t>
+      </w:r>
+      <w:r>
+        <w:t xml:space="preserve">all </w:t>
+      </w:r>
+      <w:r>
+        <w:t>your questions</w:t>
+      </w:r>
+      <w:r>
+        <w:t xml:space="preserve"> now</w:t>
+      </w:r>
+      <w:r>
+        <w:t>. Thank you.</w:t>
       </w:r>
       <w:bookmarkStart w:id="0" w:name="_GoBack"/>
       <w:bookmarkEnd w:id="0"/>
-      <w:r>
-        <w:t>browser.</w:t>
-      </w:r>
-    </w:p>
-    <w:p>
-      <w:r>
-        <w:t xml:space="preserve">Now, </w:t>
-      </w:r>
-      <w:r>
-        <w:t xml:space="preserve">I want to thank you for your attention, if you are interested in this topic, </w:t>
-      </w:r>
-      <w:r>
-        <w:t xml:space="preserve">all the source code </w:t>
-      </w:r>
-      <w:r>
-        <w:t xml:space="preserve">of this application </w:t>
-      </w:r>
-      <w:r>
-        <w:t>is publicly available on Github</w:t>
-      </w:r>
-      <w:r>
-        <w:t xml:space="preserve"> </w:t>
-      </w:r>
-      <w:r>
-        <w:t xml:space="preserve">and </w:t>
-      </w:r>
-      <w:r>
-        <w:t xml:space="preserve">you can come talk to me </w:t>
-      </w:r>
-      <w:r>
-        <w:t xml:space="preserve">about it </w:t>
-      </w:r>
-      <w:r>
-        <w:t>anytime</w:t>
-      </w:r>
-      <w:r>
-        <w:t xml:space="preserve"> you want</w:t>
-      </w:r>
-      <w:r>
-        <w:t xml:space="preserve"> and, of course, </w:t>
-      </w:r>
-      <w:r>
-        <w:t xml:space="preserve">and </w:t>
-      </w:r>
-      <w:r>
-        <w:t>I’m more tha</w:t>
-      </w:r>
-      <w:r>
-        <w:t>x</w:t>
-      </w:r>
-      <w:r>
-        <w:t xml:space="preserve">n happy to answer </w:t>
-      </w:r>
-      <w:r>
-        <w:t xml:space="preserve">all </w:t>
-      </w:r>
-      <w:r>
-        <w:t>your questions</w:t>
-      </w:r>
-      <w:r>
-        <w:t xml:space="preserve"> now</w:t>
-      </w:r>
-      <w:r>
-        <w:t>. Thank you.</w:t>
-      </w:r>
-      <w:r>
-        <w:t xml:space="preserve"> </w:t>
-      </w:r>
     </w:p>
     <w:sectPr>
       <w:pgSz w:w="11906" w:h="16838"/>

</xml_diff>

<commit_message>
Added abstracts, personal opinion and bibliography styling to thesis
</commit_message>
<xml_diff>
--- a/presentations/20160128 Final presentation/Presentation_notes.docx
+++ b/presentations/20160128 Final presentation/Presentation_notes.docx
@@ -11,6 +11,8 @@
           <w:szCs w:val="30"/>
         </w:rPr>
       </w:pPr>
+      <w:bookmarkStart w:id="0" w:name="_GoBack"/>
+      <w:bookmarkEnd w:id="0"/>
       <w:r>
         <w:rPr>
           <w:b/>
@@ -50,7 +52,13 @@
         <w:t xml:space="preserve"> years ago. </w:t>
       </w:r>
       <w:r>
-        <w:t>But first, what is WebRTC?</w:t>
+        <w:t>But</w:t>
+      </w:r>
+      <w:r>
+        <w:t xml:space="preserve"> before I go into more detail</w:t>
+      </w:r>
+      <w:r>
+        <w:t>, what is WebRTC?</w:t>
       </w:r>
     </w:p>
     <w:p>
@@ -86,7 +94,7 @@
           <w:sz w:val="24"/>
           <w:szCs w:val="24"/>
         </w:rPr>
-        <w:t>o chat or even P2P file sharing.</w:t>
+        <w:t>o chat or even file sharing.</w:t>
       </w:r>
     </w:p>
     <w:p>
@@ -255,6 +263,13 @@
           <w:sz w:val="24"/>
           <w:szCs w:val="24"/>
         </w:rPr>
+        <w:t xml:space="preserve"> </w:t>
+      </w:r>
+      <w:r>
+        <w:rPr>
+          <w:sz w:val="24"/>
+          <w:szCs w:val="24"/>
+        </w:rPr>
         <w:t>a server on the internet</w:t>
       </w:r>
       <w:r>
@@ -321,10 +336,16 @@
     </w:p>
     <w:p>
       <w:r>
-        <w:t>This</w:t>
-      </w:r>
-      <w:r>
-        <w:t xml:space="preserve"> offers many advantages</w:t>
+        <w:t xml:space="preserve">This already brings us to the </w:t>
+      </w:r>
+      <w:r>
+        <w:t xml:space="preserve">many </w:t>
+      </w:r>
+      <w:r>
+        <w:t>advantages</w:t>
+      </w:r>
+      <w:r>
+        <w:t xml:space="preserve"> of WebRTC</w:t>
       </w:r>
       <w:r>
         <w:t xml:space="preserve">: There is significantly less network latency, because peers are connected directly, over the shortest </w:t>
@@ -348,7 +369,13 @@
         <w:t xml:space="preserve"> additional</w:t>
       </w:r>
       <w:r>
-        <w:t xml:space="preserve"> plugins. </w:t>
+        <w:t xml:space="preserve"> </w:t>
+      </w:r>
+      <w:r>
+        <w:t xml:space="preserve">software or </w:t>
+      </w:r>
+      <w:r>
+        <w:t xml:space="preserve">plugins. </w:t>
       </w:r>
       <w:r>
         <w:t xml:space="preserve">What this means is that with a </w:t>
@@ -407,10 +434,13 @@
         <w:t xml:space="preserve">probably biggest disadvantage </w:t>
       </w:r>
       <w:r>
-        <w:t xml:space="preserve">right now </w:t>
-      </w:r>
-      <w:r>
-        <w:t>is browser compatibility. WebRTC works</w:t>
+        <w:t>right</w:t>
+      </w:r>
+      <w:r>
+        <w:t xml:space="preserve"> now is that you cannot use it in every browser</w:t>
+      </w:r>
+      <w:r>
+        <w:t>. WebRTC works</w:t>
       </w:r>
       <w:r>
         <w:t xml:space="preserve"> great</w:t>
@@ -451,16 +481,10 @@
     </w:p>
     <w:p>
       <w:r>
-        <w:t>What I want</w:t>
-      </w:r>
-      <w:r>
-        <w:t xml:space="preserve"> to show</w:t>
-      </w:r>
-      <w:r>
-        <w:t xml:space="preserve"> you</w:t>
-      </w:r>
-      <w:r>
-        <w:t xml:space="preserve"> is that WebRTC can be used for really helpful applications and that’s why I built a remote support application.</w:t>
+        <w:t>Let’s turn now to what you can really do with WebRTC. I want to show you that it</w:t>
+      </w:r>
+      <w:r>
+        <w:t xml:space="preserve"> can be used for really helpful applications and that’s why I built a remote support application.</w:t>
       </w:r>
       <w:r>
         <w:t xml:space="preserve"> For those of you who</w:t>
@@ -477,14 +501,29 @@
     </w:p>
     <w:p>
       <w:r>
+        <w:lastRenderedPageBreak/>
         <w:t xml:space="preserve">A common problem in large factories is that machines are eventually going to fail. </w:t>
       </w:r>
       <w:r>
-        <w:t xml:space="preserve">Remote support applications offer a very convenient and quick method to fix such problems. The factory worker can </w:t>
-      </w:r>
-      <w:r>
-        <w:lastRenderedPageBreak/>
-        <w:t xml:space="preserve">call an expert directly over, say, his tablet and share his camera feed with him. The expert, who can be located thousands of miles away, can assist the worker as if he were standing right next to him and guide him towards the solution by drawing helping indicators on the worker’s screen. This means that the workers do not have to flip through manuals with several hundred pages themselves and there is no need that somebody physically visits the factory to fix the problem. </w:t>
+        <w:t>Remote support applications offer a very convenient and quick method to fix such problems. The factory worker can call an expert directly over, say, his tablet and share his camera feed with him. The expert, who can be located thousands of miles away, can assist the worker as if he were standing right next to him</w:t>
+      </w:r>
+      <w:r>
+        <w:t>.</w:t>
+      </w:r>
+      <w:r>
+        <w:t xml:space="preserve"> </w:t>
+      </w:r>
+      <w:r>
+        <w:t xml:space="preserve">He can </w:t>
+      </w:r>
+      <w:r>
+        <w:t xml:space="preserve">guide him towards the solution by </w:t>
+      </w:r>
+      <w:r>
+        <w:t xml:space="preserve">talking to him over a headset and </w:t>
+      </w:r>
+      <w:r>
+        <w:t xml:space="preserve">drawing helping indicators on the worker’s screen. This means that the workers do not have to flip through manuals with several hundred pages themselves and there is no need that somebody physically visits the factory to fix the problem. </w:t>
       </w:r>
     </w:p>
     <w:p>
@@ -498,21 +537,24 @@
     </w:p>
     <w:p>
       <w:r>
-        <w:t>And how he can do that I’m going to show you myself now</w:t>
-      </w:r>
-      <w:r>
-        <w:t xml:space="preserve">. </w:t>
+        <w:t>But enough with talking, I’m going to show you myself now.</w:t>
+      </w:r>
+      <w:r>
+        <w:t xml:space="preserve"> </w:t>
       </w:r>
       <w:r>
         <w:t>What you can see here is the web page of the application I developed. It’s running on a simple node.js server that handles http rquests and WebSocket connections.</w:t>
       </w:r>
-    </w:p>
-    <w:p>
-      <w:r>
-        <w:t>Now we can pause the video and help him by drawing some things on the video</w:t>
-      </w:r>
-      <w:r>
-        <w:t>.</w:t>
+      <w:r>
+        <w:t xml:space="preserve"> It offers a really simple user interface. You simply provide your name and then see a list of all available users.</w:t>
+      </w:r>
+    </w:p>
+    <w:p>
+      <w:r>
+        <w:t xml:space="preserve">As we can see right now, we have an incoming call. When we answer it, a peer-to-peer connection is set up. We are now connected together. Let’s just imagine for a second that we are trying to solve a problem here. We can switch to support mode, and now the expert can </w:t>
+      </w:r>
+      <w:r>
+        <w:t>see what we can see. To help us, he can guide us towards the solution by highlighting important parts, where we can possibly fix the solution.</w:t>
       </w:r>
     </w:p>
     <w:p>
@@ -532,7 +574,10 @@
     </w:p>
     <w:p>
       <w:r>
-        <w:t>So, will WebRTC change the world of communication</w:t>
+        <w:t>To come back to the question from the beginning</w:t>
+      </w:r>
+      <w:r>
+        <w:t>, will WebRTC change the world of communication</w:t>
       </w:r>
       <w:r>
         <w:t>s</w:t>
@@ -598,15 +643,24 @@
         <w:t xml:space="preserve"> the </w:t>
       </w:r>
       <w:r>
-        <w:t>browser.</w:t>
-      </w:r>
-    </w:p>
-    <w:p>
-      <w:r>
-        <w:t xml:space="preserve">Now, </w:t>
-      </w:r>
-      <w:r>
-        <w:t xml:space="preserve">I want to thank you for your attention, if you are interested in this topic, </w:t>
+        <w:t>browser, which was not possible before.</w:t>
+      </w:r>
+    </w:p>
+    <w:p>
+      <w:r>
+        <w:t>This already brings me to the end of this short presentation.</w:t>
+      </w:r>
+      <w:r>
+        <w:t xml:space="preserve"> </w:t>
+      </w:r>
+      <w:r>
+        <w:t>I want to thank you for your attention,</w:t>
+      </w:r>
+      <w:r>
+        <w:t xml:space="preserve"> </w:t>
+      </w:r>
+      <w:r>
+        <w:t xml:space="preserve">if you are interested in this topic, </w:t>
       </w:r>
       <w:r>
         <w:t xml:space="preserve">all the source code </w:t>
@@ -639,7 +693,10 @@
         <w:t xml:space="preserve"> you want</w:t>
       </w:r>
       <w:r>
-        <w:t xml:space="preserve"> and, of course, </w:t>
+        <w:t>. Now,</w:t>
+      </w:r>
+      <w:r>
+        <w:t xml:space="preserve"> of course, </w:t>
       </w:r>
       <w:r>
         <w:t xml:space="preserve">and </w:t>
@@ -657,16 +714,8 @@
         <w:t xml:space="preserve">all </w:t>
       </w:r>
       <w:r>
-        <w:t>your questions</w:t>
-      </w:r>
-      <w:r>
-        <w:t xml:space="preserve"> now</w:t>
-      </w:r>
-      <w:r>
-        <w:t>. Thank you.</w:t>
-      </w:r>
-      <w:bookmarkStart w:id="0" w:name="_GoBack"/>
-      <w:bookmarkEnd w:id="0"/>
+        <w:t>your questions. Thank you.</w:t>
+      </w:r>
     </w:p>
     <w:sectPr>
       <w:pgSz w:w="11906" w:h="16838"/>

</xml_diff>